<commit_message>
another verion of pptx
</commit_message>
<xml_diff>
--- a/proposition de projet matrice des risques et attaques.docx
+++ b/proposition de projet matrice des risques et attaques.docx
@@ -1,6 +1,6 @@
 
 <file path=word/document.xml><?xml version="1.0" encoding="utf-8"?>
-<w:document xmlns:wpc="http://schemas.microsoft.com/office/word/2010/wordprocessingCanvas" xmlns:mo="http://schemas.microsoft.com/office/mac/office/2008/main" xmlns:mc="http://schemas.openxmlformats.org/markup-compatibility/2006" xmlns:mv="urn:schemas-microsoft-com:mac:vml" xmlns:o="urn:schemas-microsoft-com:office:office" xmlns:r="http://schemas.openxmlformats.org/officeDocument/2006/relationships" xmlns:m="http://schemas.openxmlformats.org/officeDocument/2006/math" xmlns:v="urn:schemas-microsoft-com:vml" xmlns:wp14="http://schemas.microsoft.com/office/word/2010/wordprocessingDrawing" xmlns:wp="http://schemas.openxmlformats.org/drawingml/2006/wordprocessingDrawing" xmlns:w10="urn:schemas-microsoft-com:office:word" xmlns:w="http://schemas.openxmlformats.org/wordprocessingml/2006/main" xmlns:w14="http://schemas.microsoft.com/office/word/2010/wordml" xmlns:w15="http://schemas.microsoft.com/office/word/2012/wordml" xmlns:wpg="http://schemas.microsoft.com/office/word/2010/wordprocessingGroup" xmlns:wpi="http://schemas.microsoft.com/office/word/2010/wordprocessingInk" xmlns:wne="http://schemas.microsoft.com/office/word/2006/wordml" xmlns:wps="http://schemas.microsoft.com/office/word/2010/wordprocessingShape" mc:Ignorable="w14 w15 wp14">
+<w:document xmlns:wpc="http://schemas.microsoft.com/office/word/2010/wordprocessingCanvas" xmlns:cx="http://schemas.microsoft.com/office/drawing/2014/chartex" xmlns:cx1="http://schemas.microsoft.com/office/drawing/2015/9/8/chartex" xmlns:cx2="http://schemas.microsoft.com/office/drawing/2015/10/21/chartex" xmlns:cx3="http://schemas.microsoft.com/office/drawing/2016/5/9/chartex" xmlns:cx4="http://schemas.microsoft.com/office/drawing/2016/5/10/chartex" xmlns:cx5="http://schemas.microsoft.com/office/drawing/2016/5/11/chartex" xmlns:cx6="http://schemas.microsoft.com/office/drawing/2016/5/12/chartex" xmlns:cx7="http://schemas.microsoft.com/office/drawing/2016/5/13/chartex" xmlns:cx8="http://schemas.microsoft.com/office/drawing/2016/5/14/chartex" xmlns:mc="http://schemas.openxmlformats.org/markup-compatibility/2006" xmlns:aink="http://schemas.microsoft.com/office/drawing/2016/ink" xmlns:am3d="http://schemas.microsoft.com/office/drawing/2017/model3d" xmlns:o="urn:schemas-microsoft-com:office:office" xmlns:oel="http://schemas.microsoft.com/office/2019/extlst" xmlns:r="http://schemas.openxmlformats.org/officeDocument/2006/relationships" xmlns:m="http://schemas.openxmlformats.org/officeDocument/2006/math" xmlns:v="urn:schemas-microsoft-com:vml" xmlns:wp14="http://schemas.microsoft.com/office/word/2010/wordprocessingDrawing" xmlns:wp="http://schemas.openxmlformats.org/drawingml/2006/wordprocessingDrawing" xmlns:w10="urn:schemas-microsoft-com:office:word" xmlns:w="http://schemas.openxmlformats.org/wordprocessingml/2006/main" xmlns:w14="http://schemas.microsoft.com/office/word/2010/wordml" xmlns:w15="http://schemas.microsoft.com/office/word/2012/wordml" xmlns:w16cex="http://schemas.microsoft.com/office/word/2018/wordml/cex" xmlns:w16cid="http://schemas.microsoft.com/office/word/2016/wordml/cid" xmlns:w16="http://schemas.microsoft.com/office/word/2018/wordml" xmlns:w16sdtdh="http://schemas.microsoft.com/office/word/2020/wordml/sdtdatahash" xmlns:w16se="http://schemas.microsoft.com/office/word/2015/wordml/symex" xmlns:wpg="http://schemas.microsoft.com/office/word/2010/wordprocessingGroup" xmlns:wpi="http://schemas.microsoft.com/office/word/2010/wordprocessingInk" xmlns:wne="http://schemas.microsoft.com/office/word/2006/wordml" xmlns:wps="http://schemas.microsoft.com/office/word/2010/wordprocessingShape" mc:Ignorable="w14 w15 w16se w16cid w16 w16cex w16sdtdh wp14">
   <w:body>
     <w:p>
       <w:pPr>
@@ -14,7 +14,6 @@
           <w:smallCaps/>
         </w:rPr>
       </w:pPr>
-      <w:bookmarkStart w:id="0" w:name="_GoBack"/>
       <w:r>
         <w:rPr>
           <w:rFonts w:ascii="Arial Narrow" w:eastAsia="Calibri" w:hAnsi="Arial Narrow" w:cs="Arial" w:hint="cs"/>
@@ -407,7 +406,7 @@
     </w:p>
     <w:p>
       <w:pPr>
-        <w:pStyle w:val="Pardeliste"/>
+        <w:pStyle w:val="ListParagraph"/>
         <w:numPr>
           <w:ilvl w:val="0"/>
           <w:numId w:val="5"/>
@@ -522,7 +521,7 @@
     </w:p>
     <w:p>
       <w:pPr>
-        <w:pStyle w:val="Pardeliste"/>
+        <w:pStyle w:val="ListParagraph"/>
         <w:numPr>
           <w:ilvl w:val="0"/>
           <w:numId w:val="5"/>
@@ -625,7 +624,7 @@
     </w:p>
     <w:p>
       <w:pPr>
-        <w:pStyle w:val="Pardeliste"/>
+        <w:pStyle w:val="ListParagraph"/>
         <w:numPr>
           <w:ilvl w:val="0"/>
           <w:numId w:val="5"/>
@@ -1015,6 +1014,7 @@
         <w:rPr>
           <w:rFonts w:ascii="Times New Roman" w:hAnsi="Times New Roman" w:cs="Times New Roman"/>
         </w:rPr>
+        <w:lastRenderedPageBreak/>
         <w:t>Parmi les projets récents dans ce sens, un projet qui a été lancé par l’agence Américaine MITRE</w:t>
       </w:r>
       <w:r>
@@ -1031,7 +1031,7 @@
       </w:r>
       <w:r>
         <w:rPr>
-          <w:rStyle w:val="Appelnotedebasdep"/>
+          <w:rStyle w:val="FootnoteReference"/>
           <w:rFonts w:ascii="Times New Roman" w:hAnsi="Times New Roman" w:cs="Times New Roman"/>
         </w:rPr>
         <w:footnoteReference w:id="1"/>
@@ -1290,7 +1290,7 @@
     </w:p>
     <w:p>
       <w:pPr>
-        <w:pStyle w:val="Pardeliste"/>
+        <w:pStyle w:val="ListParagraph"/>
         <w:numPr>
           <w:ilvl w:val="0"/>
           <w:numId w:val="6"/>
@@ -1310,7 +1310,7 @@
     </w:p>
     <w:p>
       <w:pPr>
-        <w:pStyle w:val="Pardeliste"/>
+        <w:pStyle w:val="ListParagraph"/>
         <w:numPr>
           <w:ilvl w:val="0"/>
           <w:numId w:val="6"/>
@@ -1330,7 +1330,7 @@
     </w:p>
     <w:p>
       <w:pPr>
-        <w:pStyle w:val="Pardeliste"/>
+        <w:pStyle w:val="ListParagraph"/>
         <w:numPr>
           <w:ilvl w:val="0"/>
           <w:numId w:val="6"/>
@@ -1368,7 +1368,6 @@
         </w:rPr>
       </w:pPr>
     </w:p>
-    <w:bookmarkEnd w:id="0"/>
     <w:sectPr>
       <w:pgSz w:w="11900" w:h="16840"/>
       <w:pgMar w:top="720" w:right="720" w:bottom="720" w:left="720" w:header="708" w:footer="708" w:gutter="0"/>
@@ -1380,7 +1379,7 @@
 </file>
 
 <file path=word/endnotes.xml><?xml version="1.0" encoding="utf-8"?>
-<w:endnotes xmlns:wpc="http://schemas.microsoft.com/office/word/2010/wordprocessingCanvas" xmlns:mo="http://schemas.microsoft.com/office/mac/office/2008/main" xmlns:mc="http://schemas.openxmlformats.org/markup-compatibility/2006" xmlns:mv="urn:schemas-microsoft-com:mac:vml" xmlns:o="urn:schemas-microsoft-com:office:office" xmlns:r="http://schemas.openxmlformats.org/officeDocument/2006/relationships" xmlns:m="http://schemas.openxmlformats.org/officeDocument/2006/math" xmlns:v="urn:schemas-microsoft-com:vml" xmlns:wp14="http://schemas.microsoft.com/office/word/2010/wordprocessingDrawing" xmlns:wp="http://schemas.openxmlformats.org/drawingml/2006/wordprocessingDrawing" xmlns:w10="urn:schemas-microsoft-com:office:word" xmlns:w="http://schemas.openxmlformats.org/wordprocessingml/2006/main" xmlns:w14="http://schemas.microsoft.com/office/word/2010/wordml" xmlns:w15="http://schemas.microsoft.com/office/word/2012/wordml" xmlns:wpg="http://schemas.microsoft.com/office/word/2010/wordprocessingGroup" xmlns:wpi="http://schemas.microsoft.com/office/word/2010/wordprocessingInk" xmlns:wne="http://schemas.microsoft.com/office/word/2006/wordml" xmlns:wps="http://schemas.microsoft.com/office/word/2010/wordprocessingShape" mc:Ignorable="w14 w15 wp14">
+<w:endnotes xmlns:wpc="http://schemas.microsoft.com/office/word/2010/wordprocessingCanvas" xmlns:cx="http://schemas.microsoft.com/office/drawing/2014/chartex" xmlns:cx1="http://schemas.microsoft.com/office/drawing/2015/9/8/chartex" xmlns:cx2="http://schemas.microsoft.com/office/drawing/2015/10/21/chartex" xmlns:cx3="http://schemas.microsoft.com/office/drawing/2016/5/9/chartex" xmlns:cx4="http://schemas.microsoft.com/office/drawing/2016/5/10/chartex" xmlns:cx5="http://schemas.microsoft.com/office/drawing/2016/5/11/chartex" xmlns:cx6="http://schemas.microsoft.com/office/drawing/2016/5/12/chartex" xmlns:cx7="http://schemas.microsoft.com/office/drawing/2016/5/13/chartex" xmlns:cx8="http://schemas.microsoft.com/office/drawing/2016/5/14/chartex" xmlns:mc="http://schemas.openxmlformats.org/markup-compatibility/2006" xmlns:aink="http://schemas.microsoft.com/office/drawing/2016/ink" xmlns:am3d="http://schemas.microsoft.com/office/drawing/2017/model3d" xmlns:o="urn:schemas-microsoft-com:office:office" xmlns:oel="http://schemas.microsoft.com/office/2019/extlst" xmlns:r="http://schemas.openxmlformats.org/officeDocument/2006/relationships" xmlns:m="http://schemas.openxmlformats.org/officeDocument/2006/math" xmlns:v="urn:schemas-microsoft-com:vml" xmlns:wp14="http://schemas.microsoft.com/office/word/2010/wordprocessingDrawing" xmlns:wp="http://schemas.openxmlformats.org/drawingml/2006/wordprocessingDrawing" xmlns:w10="urn:schemas-microsoft-com:office:word" xmlns:w="http://schemas.openxmlformats.org/wordprocessingml/2006/main" xmlns:w14="http://schemas.microsoft.com/office/word/2010/wordml" xmlns:w15="http://schemas.microsoft.com/office/word/2012/wordml" xmlns:w16cex="http://schemas.microsoft.com/office/word/2018/wordml/cex" xmlns:w16cid="http://schemas.microsoft.com/office/word/2016/wordml/cid" xmlns:w16="http://schemas.microsoft.com/office/word/2018/wordml" xmlns:w16sdtdh="http://schemas.microsoft.com/office/word/2020/wordml/sdtdatahash" xmlns:w16se="http://schemas.microsoft.com/office/word/2015/wordml/symex" xmlns:wpg="http://schemas.microsoft.com/office/word/2010/wordprocessingGroup" xmlns:wpi="http://schemas.microsoft.com/office/word/2010/wordprocessingInk" xmlns:wne="http://schemas.microsoft.com/office/word/2006/wordml" xmlns:wps="http://schemas.microsoft.com/office/word/2010/wordprocessingShape" mc:Ignorable="w14 w15 w16se w16cid w16 w16cex w16sdtdh wp14">
   <w:endnote w:type="separator" w:id="-1">
     <w:p>
       <w:r>
@@ -1399,7 +1398,7 @@
 </file>
 
 <file path=word/footnotes.xml><?xml version="1.0" encoding="utf-8"?>
-<w:footnotes xmlns:wpc="http://schemas.microsoft.com/office/word/2010/wordprocessingCanvas" xmlns:mo="http://schemas.microsoft.com/office/mac/office/2008/main" xmlns:mc="http://schemas.openxmlformats.org/markup-compatibility/2006" xmlns:mv="urn:schemas-microsoft-com:mac:vml" xmlns:o="urn:schemas-microsoft-com:office:office" xmlns:r="http://schemas.openxmlformats.org/officeDocument/2006/relationships" xmlns:m="http://schemas.openxmlformats.org/officeDocument/2006/math" xmlns:v="urn:schemas-microsoft-com:vml" xmlns:wp14="http://schemas.microsoft.com/office/word/2010/wordprocessingDrawing" xmlns:wp="http://schemas.openxmlformats.org/drawingml/2006/wordprocessingDrawing" xmlns:w10="urn:schemas-microsoft-com:office:word" xmlns:w="http://schemas.openxmlformats.org/wordprocessingml/2006/main" xmlns:w14="http://schemas.microsoft.com/office/word/2010/wordml" xmlns:w15="http://schemas.microsoft.com/office/word/2012/wordml" xmlns:wpg="http://schemas.microsoft.com/office/word/2010/wordprocessingGroup" xmlns:wpi="http://schemas.microsoft.com/office/word/2010/wordprocessingInk" xmlns:wne="http://schemas.microsoft.com/office/word/2006/wordml" xmlns:wps="http://schemas.microsoft.com/office/word/2010/wordprocessingShape" mc:Ignorable="w14 w15 wp14">
+<w:footnotes xmlns:wpc="http://schemas.microsoft.com/office/word/2010/wordprocessingCanvas" xmlns:cx="http://schemas.microsoft.com/office/drawing/2014/chartex" xmlns:cx1="http://schemas.microsoft.com/office/drawing/2015/9/8/chartex" xmlns:cx2="http://schemas.microsoft.com/office/drawing/2015/10/21/chartex" xmlns:cx3="http://schemas.microsoft.com/office/drawing/2016/5/9/chartex" xmlns:cx4="http://schemas.microsoft.com/office/drawing/2016/5/10/chartex" xmlns:cx5="http://schemas.microsoft.com/office/drawing/2016/5/11/chartex" xmlns:cx6="http://schemas.microsoft.com/office/drawing/2016/5/12/chartex" xmlns:cx7="http://schemas.microsoft.com/office/drawing/2016/5/13/chartex" xmlns:cx8="http://schemas.microsoft.com/office/drawing/2016/5/14/chartex" xmlns:mc="http://schemas.openxmlformats.org/markup-compatibility/2006" xmlns:aink="http://schemas.microsoft.com/office/drawing/2016/ink" xmlns:am3d="http://schemas.microsoft.com/office/drawing/2017/model3d" xmlns:o="urn:schemas-microsoft-com:office:office" xmlns:oel="http://schemas.microsoft.com/office/2019/extlst" xmlns:r="http://schemas.openxmlformats.org/officeDocument/2006/relationships" xmlns:m="http://schemas.openxmlformats.org/officeDocument/2006/math" xmlns:v="urn:schemas-microsoft-com:vml" xmlns:wp14="http://schemas.microsoft.com/office/word/2010/wordprocessingDrawing" xmlns:wp="http://schemas.openxmlformats.org/drawingml/2006/wordprocessingDrawing" xmlns:w10="urn:schemas-microsoft-com:office:word" xmlns:w="http://schemas.openxmlformats.org/wordprocessingml/2006/main" xmlns:w14="http://schemas.microsoft.com/office/word/2010/wordml" xmlns:w15="http://schemas.microsoft.com/office/word/2012/wordml" xmlns:w16cex="http://schemas.microsoft.com/office/word/2018/wordml/cex" xmlns:w16cid="http://schemas.microsoft.com/office/word/2016/wordml/cid" xmlns:w16="http://schemas.microsoft.com/office/word/2018/wordml" xmlns:w16sdtdh="http://schemas.microsoft.com/office/word/2020/wordml/sdtdatahash" xmlns:w16se="http://schemas.microsoft.com/office/word/2015/wordml/symex" xmlns:wpg="http://schemas.microsoft.com/office/word/2010/wordprocessingGroup" xmlns:wpi="http://schemas.microsoft.com/office/word/2010/wordprocessingInk" xmlns:wne="http://schemas.microsoft.com/office/word/2006/wordml" xmlns:wps="http://schemas.microsoft.com/office/word/2010/wordprocessingShape" mc:Ignorable="w14 w15 w16se w16cid w16 w16cex w16sdtdh wp14">
   <w:footnote w:type="separator" w:id="-1">
     <w:p>
       <w:r>
@@ -1417,11 +1416,11 @@
   <w:footnote w:id="1">
     <w:p>
       <w:pPr>
-        <w:pStyle w:val="Notedebasdepage"/>
-      </w:pPr>
-      <w:r>
-        <w:rPr>
-          <w:rStyle w:val="Appelnotedebasdep"/>
+        <w:pStyle w:val="FootnoteText"/>
+      </w:pPr>
+      <w:r>
+        <w:rPr>
+          <w:rStyle w:val="FootnoteReference"/>
         </w:rPr>
         <w:footnoteRef/>
       </w:r>
@@ -1431,7 +1430,7 @@
       <w:hyperlink r:id="rId1" w:history="1">
         <w:r>
           <w:rPr>
-            <w:rStyle w:val="Lienhypertexte"/>
+            <w:rStyle w:val="Hyperlink"/>
           </w:rPr>
           <w:t>https://thehackernews.com/2020/10/adversarial-ml-threat-matrix.html</w:t>
         </w:r>
@@ -1445,8 +1444,8 @@
 </file>
 
 <file path=word/numbering.xml><?xml version="1.0" encoding="utf-8"?>
-<w:numbering xmlns:wpc="http://schemas.microsoft.com/office/word/2010/wordprocessingCanvas" xmlns:mo="http://schemas.microsoft.com/office/mac/office/2008/main" xmlns:mc="http://schemas.openxmlformats.org/markup-compatibility/2006" xmlns:mv="urn:schemas-microsoft-com:mac:vml" xmlns:o="urn:schemas-microsoft-com:office:office" xmlns:r="http://schemas.openxmlformats.org/officeDocument/2006/relationships" xmlns:m="http://schemas.openxmlformats.org/officeDocument/2006/math" xmlns:v="urn:schemas-microsoft-com:vml" xmlns:wp14="http://schemas.microsoft.com/office/word/2010/wordprocessingDrawing" xmlns:wp="http://schemas.openxmlformats.org/drawingml/2006/wordprocessingDrawing" xmlns:w10="urn:schemas-microsoft-com:office:word" xmlns:w="http://schemas.openxmlformats.org/wordprocessingml/2006/main" xmlns:w14="http://schemas.microsoft.com/office/word/2010/wordml" xmlns:w15="http://schemas.microsoft.com/office/word/2012/wordml" xmlns:wpg="http://schemas.microsoft.com/office/word/2010/wordprocessingGroup" xmlns:wpi="http://schemas.microsoft.com/office/word/2010/wordprocessingInk" xmlns:wne="http://schemas.microsoft.com/office/word/2006/wordml" xmlns:wps="http://schemas.microsoft.com/office/word/2010/wordprocessingShape" mc:Ignorable="w14 w15 wp14">
-  <w:abstractNum w:abstractNumId="0">
+<w:numbering xmlns:wpc="http://schemas.microsoft.com/office/word/2010/wordprocessingCanvas" xmlns:cx="http://schemas.microsoft.com/office/drawing/2014/chartex" xmlns:cx1="http://schemas.microsoft.com/office/drawing/2015/9/8/chartex" xmlns:cx2="http://schemas.microsoft.com/office/drawing/2015/10/21/chartex" xmlns:cx3="http://schemas.microsoft.com/office/drawing/2016/5/9/chartex" xmlns:cx4="http://schemas.microsoft.com/office/drawing/2016/5/10/chartex" xmlns:cx5="http://schemas.microsoft.com/office/drawing/2016/5/11/chartex" xmlns:cx6="http://schemas.microsoft.com/office/drawing/2016/5/12/chartex" xmlns:cx7="http://schemas.microsoft.com/office/drawing/2016/5/13/chartex" xmlns:cx8="http://schemas.microsoft.com/office/drawing/2016/5/14/chartex" xmlns:mc="http://schemas.openxmlformats.org/markup-compatibility/2006" xmlns:aink="http://schemas.microsoft.com/office/drawing/2016/ink" xmlns:am3d="http://schemas.microsoft.com/office/drawing/2017/model3d" xmlns:o="urn:schemas-microsoft-com:office:office" xmlns:oel="http://schemas.microsoft.com/office/2019/extlst" xmlns:r="http://schemas.openxmlformats.org/officeDocument/2006/relationships" xmlns:m="http://schemas.openxmlformats.org/officeDocument/2006/math" xmlns:v="urn:schemas-microsoft-com:vml" xmlns:wp14="http://schemas.microsoft.com/office/word/2010/wordprocessingDrawing" xmlns:wp="http://schemas.openxmlformats.org/drawingml/2006/wordprocessingDrawing" xmlns:w10="urn:schemas-microsoft-com:office:word" xmlns:w="http://schemas.openxmlformats.org/wordprocessingml/2006/main" xmlns:w14="http://schemas.microsoft.com/office/word/2010/wordml" xmlns:w15="http://schemas.microsoft.com/office/word/2012/wordml" xmlns:w16cex="http://schemas.microsoft.com/office/word/2018/wordml/cex" xmlns:w16cid="http://schemas.microsoft.com/office/word/2016/wordml/cid" xmlns:w16="http://schemas.microsoft.com/office/word/2018/wordml" xmlns:w16sdtdh="http://schemas.microsoft.com/office/word/2020/wordml/sdtdatahash" xmlns:w16se="http://schemas.microsoft.com/office/word/2015/wordml/symex" xmlns:wpg="http://schemas.microsoft.com/office/word/2010/wordprocessingGroup" xmlns:wpi="http://schemas.microsoft.com/office/word/2010/wordprocessingInk" xmlns:wne="http://schemas.microsoft.com/office/word/2006/wordml" xmlns:wps="http://schemas.microsoft.com/office/word/2010/wordprocessingShape" mc:Ignorable="w14 w15 w16se w16cid w16 w16cex w16sdtdh wp14">
+  <w:abstractNum w:abstractNumId="0" w15:restartNumberingAfterBreak="0">
     <w:nsid w:val="1A026B18"/>
     <w:multiLevelType w:val="hybridMultilevel"/>
     <w:tmpl w:val="56FA4F0C"/>
@@ -1536,7 +1535,7 @@
       </w:pPr>
     </w:lvl>
   </w:abstractNum>
-  <w:abstractNum w:abstractNumId="1">
+  <w:abstractNum w:abstractNumId="1" w15:restartNumberingAfterBreak="0">
     <w:nsid w:val="438470E2"/>
     <w:multiLevelType w:val="hybridMultilevel"/>
     <w:tmpl w:val="CCA4475C"/>
@@ -1649,7 +1648,7 @@
       </w:rPr>
     </w:lvl>
   </w:abstractNum>
-  <w:abstractNum w:abstractNumId="2">
+  <w:abstractNum w:abstractNumId="2" w15:restartNumberingAfterBreak="0">
     <w:nsid w:val="4A100B16"/>
     <w:multiLevelType w:val="hybridMultilevel"/>
     <w:tmpl w:val="27CC4842"/>
@@ -1761,7 +1760,7 @@
       </w:rPr>
     </w:lvl>
   </w:abstractNum>
-  <w:abstractNum w:abstractNumId="3">
+  <w:abstractNum w:abstractNumId="3" w15:restartNumberingAfterBreak="0">
     <w:nsid w:val="595A07D1"/>
     <w:multiLevelType w:val="hybridMultilevel"/>
     <w:tmpl w:val="3C7CE360"/>
@@ -1874,7 +1873,7 @@
       </w:rPr>
     </w:lvl>
   </w:abstractNum>
-  <w:abstractNum w:abstractNumId="4">
+  <w:abstractNum w:abstractNumId="4" w15:restartNumberingAfterBreak="0">
     <w:nsid w:val="723A7475"/>
     <w:multiLevelType w:val="hybridMultilevel"/>
     <w:tmpl w:val="AE8CAE60"/>
@@ -1987,7 +1986,7 @@
       </w:rPr>
     </w:lvl>
   </w:abstractNum>
-  <w:abstractNum w:abstractNumId="5">
+  <w:abstractNum w:abstractNumId="5" w15:restartNumberingAfterBreak="0">
     <w:nsid w:val="78E53B08"/>
     <w:multiLevelType w:val="hybridMultilevel"/>
     <w:tmpl w:val="C7C44DB6"/>
@@ -2100,29 +2099,29 @@
       </w:rPr>
     </w:lvl>
   </w:abstractNum>
-  <w:num w:numId="1">
+  <w:num w:numId="1" w16cid:durableId="456415013">
     <w:abstractNumId w:val="2"/>
   </w:num>
-  <w:num w:numId="2">
+  <w:num w:numId="2" w16cid:durableId="1249121270">
     <w:abstractNumId w:val="5"/>
   </w:num>
-  <w:num w:numId="3">
+  <w:num w:numId="3" w16cid:durableId="545992240">
     <w:abstractNumId w:val="1"/>
   </w:num>
-  <w:num w:numId="4">
+  <w:num w:numId="4" w16cid:durableId="1848866651">
     <w:abstractNumId w:val="4"/>
   </w:num>
-  <w:num w:numId="5">
+  <w:num w:numId="5" w16cid:durableId="1276865304">
     <w:abstractNumId w:val="0"/>
   </w:num>
-  <w:num w:numId="6">
+  <w:num w:numId="6" w16cid:durableId="714886359">
     <w:abstractNumId w:val="3"/>
   </w:num>
 </w:numbering>
 </file>
 
 <file path=word/styles.xml><?xml version="1.0" encoding="utf-8"?>
-<w:styles xmlns:mc="http://schemas.openxmlformats.org/markup-compatibility/2006" xmlns:r="http://schemas.openxmlformats.org/officeDocument/2006/relationships" xmlns:w="http://schemas.openxmlformats.org/wordprocessingml/2006/main" xmlns:w14="http://schemas.microsoft.com/office/word/2010/wordml" xmlns:w15="http://schemas.microsoft.com/office/word/2012/wordml" mc:Ignorable="w14 w15">
+<w:styles xmlns:mc="http://schemas.openxmlformats.org/markup-compatibility/2006" xmlns:r="http://schemas.openxmlformats.org/officeDocument/2006/relationships" xmlns:w="http://schemas.openxmlformats.org/wordprocessingml/2006/main" xmlns:w14="http://schemas.microsoft.com/office/word/2010/wordml" xmlns:w15="http://schemas.microsoft.com/office/word/2012/wordml" xmlns:w16cex="http://schemas.microsoft.com/office/word/2018/wordml/cex" xmlns:w16cid="http://schemas.microsoft.com/office/word/2016/wordml/cid" xmlns:w16="http://schemas.microsoft.com/office/word/2018/wordml" xmlns:w16sdtdh="http://schemas.microsoft.com/office/word/2020/wordml/sdtdatahash" xmlns:w16se="http://schemas.microsoft.com/office/word/2015/wordml/symex" mc:Ignorable="w14 w15 w16se w16cid w16 w16cex w16sdtdh">
   <w:docDefaults>
     <w:rPrDefault>
       <w:rPr>
@@ -2134,7 +2133,7 @@
     </w:rPrDefault>
     <w:pPrDefault/>
   </w:docDefaults>
-  <w:latentStyles w:defLockedState="0" w:defUIPriority="99" w:defSemiHidden="0" w:defUnhideWhenUsed="0" w:defQFormat="0" w:count="380">
+  <w:latentStyles w:defLockedState="0" w:defUIPriority="99" w:defSemiHidden="0" w:defUnhideWhenUsed="0" w:defQFormat="0" w:count="376">
     <w:lsdException w:name="Normal" w:uiPriority="0" w:qFormat="1"/>
     <w:lsdException w:name="heading 1" w:uiPriority="9" w:qFormat="1"/>
     <w:lsdException w:name="heading 2" w:semiHidden="1" w:uiPriority="9" w:unhideWhenUsed="1" w:qFormat="1"/>
@@ -2291,15 +2290,6 @@
     <w:lsdException w:name="Balloon Text" w:semiHidden="1" w:unhideWhenUsed="1"/>
     <w:lsdException w:name="Table Grid" w:uiPriority="39"/>
     <w:lsdException w:name="Table Theme" w:semiHidden="1" w:unhideWhenUsed="1"/>
-    <w:lsdException w:name="Note Level 1" w:semiHidden="1" w:unhideWhenUsed="1"/>
-    <w:lsdException w:name="Note Level 2" w:semiHidden="1" w:unhideWhenUsed="1"/>
-    <w:lsdException w:name="Note Level 3" w:semiHidden="1" w:unhideWhenUsed="1"/>
-    <w:lsdException w:name="Note Level 4" w:semiHidden="1" w:unhideWhenUsed="1"/>
-    <w:lsdException w:name="Note Level 5" w:semiHidden="1" w:unhideWhenUsed="1"/>
-    <w:lsdException w:name="Note Level 6" w:semiHidden="1" w:unhideWhenUsed="1"/>
-    <w:lsdException w:name="Note Level 7" w:semiHidden="1" w:unhideWhenUsed="1"/>
-    <w:lsdException w:name="Note Level 8" w:semiHidden="1" w:unhideWhenUsed="1"/>
-    <w:lsdException w:name="Note Level 9" w:semiHidden="1" w:unhideWhenUsed="1"/>
     <w:lsdException w:name="Placeholder Text" w:semiHidden="1"/>
     <w:lsdException w:name="No Spacing" w:uiPriority="1" w:qFormat="1"/>
     <w:lsdException w:name="Light Shading" w:uiPriority="60"/>
@@ -2520,13 +2510,13 @@
     <w:name w:val="Normal"/>
     <w:qFormat/>
   </w:style>
-  <w:style w:type="character" w:default="1" w:styleId="Policepardfaut">
+  <w:style w:type="character" w:default="1" w:styleId="DefaultParagraphFont">
     <w:name w:val="Default Paragraph Font"/>
     <w:uiPriority w:val="1"/>
     <w:semiHidden/>
     <w:unhideWhenUsed/>
   </w:style>
-  <w:style w:type="table" w:default="1" w:styleId="TableauNormal">
+  <w:style w:type="table" w:default="1" w:styleId="TableNormal">
     <w:name w:val="Normal Table"/>
     <w:uiPriority w:val="99"/>
     <w:semiHidden/>
@@ -2541,13 +2531,13 @@
       </w:tblCellMar>
     </w:tblPr>
   </w:style>
-  <w:style w:type="numbering" w:default="1" w:styleId="Aucuneliste">
+  <w:style w:type="numbering" w:default="1" w:styleId="NoList">
     <w:name w:val="No List"/>
     <w:uiPriority w:val="99"/>
     <w:semiHidden/>
     <w:unhideWhenUsed/>
   </w:style>
-  <w:style w:type="paragraph" w:styleId="Pardeliste">
+  <w:style w:type="paragraph" w:styleId="ListParagraph">
     <w:name w:val="List Paragraph"/>
     <w:basedOn w:val="Normal"/>
     <w:uiPriority w:val="34"/>
@@ -2558,24 +2548,24 @@
       <w:contextualSpacing/>
     </w:pPr>
   </w:style>
-  <w:style w:type="paragraph" w:styleId="Notedebasdepage">
+  <w:style w:type="paragraph" w:styleId="FootnoteText">
     <w:name w:val="footnote text"/>
     <w:basedOn w:val="Normal"/>
-    <w:link w:val="NotedebasdepageCar"/>
+    <w:link w:val="FootnoteTextChar"/>
     <w:uiPriority w:val="99"/>
     <w:unhideWhenUsed/>
     <w:rsid w:val="00620BCC"/>
   </w:style>
-  <w:style w:type="character" w:customStyle="1" w:styleId="NotedebasdepageCar">
-    <w:name w:val="Note de bas de page Car"/>
-    <w:basedOn w:val="Policepardfaut"/>
-    <w:link w:val="Notedebasdepage"/>
+  <w:style w:type="character" w:customStyle="1" w:styleId="FootnoteTextChar">
+    <w:name w:val="Footnote Text Char"/>
+    <w:basedOn w:val="DefaultParagraphFont"/>
+    <w:link w:val="FootnoteText"/>
     <w:uiPriority w:val="99"/>
     <w:rsid w:val="00620BCC"/>
   </w:style>
-  <w:style w:type="character" w:styleId="Appelnotedebasdep">
+  <w:style w:type="character" w:styleId="FootnoteReference">
     <w:name w:val="footnote reference"/>
-    <w:basedOn w:val="Policepardfaut"/>
+    <w:basedOn w:val="DefaultParagraphFont"/>
     <w:uiPriority w:val="99"/>
     <w:unhideWhenUsed/>
     <w:rsid w:val="00620BCC"/>
@@ -2583,14 +2573,26 @@
       <w:vertAlign w:val="superscript"/>
     </w:rPr>
   </w:style>
-  <w:style w:type="character" w:styleId="Lienhypertexte">
+  <w:style w:type="character" w:styleId="Hyperlink">
     <w:name w:val="Hyperlink"/>
-    <w:basedOn w:val="Policepardfaut"/>
+    <w:basedOn w:val="DefaultParagraphFont"/>
     <w:uiPriority w:val="99"/>
     <w:unhideWhenUsed/>
     <w:rsid w:val="00620BCC"/>
     <w:rPr>
       <w:color w:val="0563C1" w:themeColor="hyperlink"/>
+      <w:u w:val="single"/>
+    </w:rPr>
+  </w:style>
+  <w:style w:type="character" w:styleId="FollowedHyperlink">
+    <w:name w:val="FollowedHyperlink"/>
+    <w:basedOn w:val="DefaultParagraphFont"/>
+    <w:uiPriority w:val="99"/>
+    <w:semiHidden/>
+    <w:unhideWhenUsed/>
+    <w:rsid w:val="009832E5"/>
+    <w:rPr>
+      <w:color w:val="954F72" w:themeColor="followedHyperlink"/>
       <w:u w:val="single"/>
     </w:rPr>
   </w:style>

</xml_diff>